<commit_message>
Update 3. Raster and Vector Data Model In GIS.docx
</commit_message>
<xml_diff>
--- a/GIS/3. Raster and Vector Data Model In GIS.docx
+++ b/GIS/3. Raster and Vector Data Model In GIS.docx
@@ -1,6 +1,6 @@
 
 <file path=word/document.xml><?xml version="1.0" encoding="utf-8"?>
-<w:document xmlns:wpc="http://schemas.microsoft.com/office/word/2010/wordprocessingCanvas" xmlns:mc="http://schemas.openxmlformats.org/markup-compatibility/2006" xmlns:o="urn:schemas-microsoft-com:office:office" xmlns:r="http://schemas.openxmlformats.org/officeDocument/2006/relationships" xmlns:m="http://schemas.openxmlformats.org/officeDocument/2006/math" xmlns:v="urn:schemas-microsoft-com:vml" xmlns:wp14="http://schemas.microsoft.com/office/word/2010/wordprocessingDrawing" xmlns:wp="http://schemas.openxmlformats.org/drawingml/2006/wordprocessingDrawing" xmlns:w10="urn:schemas-microsoft-com:office:word" xmlns:w="http://schemas.openxmlformats.org/wordprocessingml/2006/main" xmlns:w14="http://schemas.microsoft.com/office/word/2010/wordml" xmlns:w15="http://schemas.microsoft.com/office/word/2012/wordml" xmlns:wpg="http://schemas.microsoft.com/office/word/2010/wordprocessingGroup" xmlns:wpi="http://schemas.microsoft.com/office/word/2010/wordprocessingInk" xmlns:wne="http://schemas.microsoft.com/office/word/2006/wordml" xmlns:wps="http://schemas.microsoft.com/office/word/2010/wordprocessingShape" mc:Ignorable="w14 w15 wp14">
+<w:document xmlns:wpc="http://schemas.microsoft.com/office/word/2010/wordprocessingCanvas" xmlns:cx="http://schemas.microsoft.com/office/drawing/2014/chartex" xmlns:cx1="http://schemas.microsoft.com/office/drawing/2015/9/8/chartex" xmlns:mc="http://schemas.openxmlformats.org/markup-compatibility/2006" xmlns:o="urn:schemas-microsoft-com:office:office" xmlns:r="http://schemas.openxmlformats.org/officeDocument/2006/relationships" xmlns:m="http://schemas.openxmlformats.org/officeDocument/2006/math" xmlns:v="urn:schemas-microsoft-com:vml" xmlns:wp14="http://schemas.microsoft.com/office/word/2010/wordprocessingDrawing" xmlns:wp="http://schemas.openxmlformats.org/drawingml/2006/wordprocessingDrawing" xmlns:w10="urn:schemas-microsoft-com:office:word" xmlns:w="http://schemas.openxmlformats.org/wordprocessingml/2006/main" xmlns:w14="http://schemas.microsoft.com/office/word/2010/wordml" xmlns:w15="http://schemas.microsoft.com/office/word/2012/wordml" xmlns:w16se="http://schemas.microsoft.com/office/word/2015/wordml/symex" xmlns:wpg="http://schemas.microsoft.com/office/word/2010/wordprocessingGroup" xmlns:wpi="http://schemas.microsoft.com/office/word/2010/wordprocessingInk" xmlns:wne="http://schemas.microsoft.com/office/word/2006/wordml" xmlns:wps="http://schemas.microsoft.com/office/word/2010/wordprocessingShape" mc:Ignorable="w14 w15 w16se wp14">
   <w:body>
     <w:p>
       <w:pPr>
@@ -170,15 +170,17 @@
           <w:rFonts w:ascii="Times New Roman" w:eastAsia="Times New Roman" w:hAnsi="Times New Roman" w:cs="Times New Roman"/>
           <w:b/>
           <w:bCs/>
-          <w:sz w:val="24"/>
-          <w:szCs w:val="24"/>
-        </w:rPr>
-      </w:pPr>
-      <w:r>
-        <w:rPr>
-          <w:rFonts w:ascii="Times New Roman" w:eastAsia="Times New Roman" w:hAnsi="Times New Roman" w:cs="Times New Roman"/>
-          <w:b/>
-          <w:bCs/>
+          <w:color w:val="4472C4" w:themeColor="accent5"/>
+          <w:sz w:val="24"/>
+          <w:szCs w:val="24"/>
+        </w:rPr>
+      </w:pPr>
+      <w:r>
+        <w:rPr>
+          <w:rFonts w:ascii="Times New Roman" w:eastAsia="Times New Roman" w:hAnsi="Times New Roman" w:cs="Times New Roman"/>
+          <w:b/>
+          <w:bCs/>
+          <w:color w:val="4472C4" w:themeColor="accent5"/>
           <w:sz w:val="24"/>
           <w:szCs w:val="24"/>
         </w:rPr>
@@ -359,15 +361,17 @@
           <w:rFonts w:ascii="Times New Roman" w:eastAsia="Times New Roman" w:hAnsi="Times New Roman" w:cs="Times New Roman"/>
           <w:b/>
           <w:bCs/>
-          <w:sz w:val="24"/>
-          <w:szCs w:val="24"/>
-        </w:rPr>
-      </w:pPr>
-      <w:r>
-        <w:rPr>
-          <w:rFonts w:ascii="Times New Roman" w:eastAsia="Times New Roman" w:hAnsi="Times New Roman" w:cs="Times New Roman"/>
-          <w:b/>
-          <w:bCs/>
+          <w:color w:val="4472C4" w:themeColor="accent5"/>
+          <w:sz w:val="24"/>
+          <w:szCs w:val="24"/>
+        </w:rPr>
+      </w:pPr>
+      <w:r>
+        <w:rPr>
+          <w:rFonts w:ascii="Times New Roman" w:eastAsia="Times New Roman" w:hAnsi="Times New Roman" w:cs="Times New Roman"/>
+          <w:b/>
+          <w:bCs/>
+          <w:color w:val="4472C4" w:themeColor="accent5"/>
           <w:sz w:val="24"/>
           <w:szCs w:val="24"/>
         </w:rPr>
@@ -512,15 +516,17 @@
           <w:rFonts w:ascii="Times New Roman" w:eastAsia="Times New Roman" w:hAnsi="Times New Roman" w:cs="Times New Roman"/>
           <w:b/>
           <w:bCs/>
-          <w:sz w:val="24"/>
-          <w:szCs w:val="24"/>
-        </w:rPr>
-      </w:pPr>
-      <w:r>
-        <w:rPr>
-          <w:rFonts w:ascii="Times New Roman" w:eastAsia="Times New Roman" w:hAnsi="Times New Roman" w:cs="Times New Roman"/>
-          <w:b/>
-          <w:bCs/>
+          <w:color w:val="4472C4" w:themeColor="accent5"/>
+          <w:sz w:val="24"/>
+          <w:szCs w:val="24"/>
+        </w:rPr>
+      </w:pPr>
+      <w:r>
+        <w:rPr>
+          <w:rFonts w:ascii="Times New Roman" w:eastAsia="Times New Roman" w:hAnsi="Times New Roman" w:cs="Times New Roman"/>
+          <w:b/>
+          <w:bCs/>
+          <w:color w:val="4472C4" w:themeColor="accent5"/>
           <w:sz w:val="24"/>
           <w:szCs w:val="24"/>
         </w:rPr>
@@ -684,15 +690,17 @@
           <w:rFonts w:ascii="Times New Roman" w:eastAsia="Times New Roman" w:hAnsi="Times New Roman" w:cs="Times New Roman"/>
           <w:b/>
           <w:bCs/>
-          <w:sz w:val="24"/>
-          <w:szCs w:val="24"/>
-        </w:rPr>
-      </w:pPr>
-      <w:r>
-        <w:rPr>
-          <w:rFonts w:ascii="Times New Roman" w:eastAsia="Times New Roman" w:hAnsi="Times New Roman" w:cs="Times New Roman"/>
-          <w:b/>
-          <w:bCs/>
+          <w:color w:val="4472C4" w:themeColor="accent5"/>
+          <w:sz w:val="24"/>
+          <w:szCs w:val="24"/>
+        </w:rPr>
+      </w:pPr>
+      <w:r>
+        <w:rPr>
+          <w:rFonts w:ascii="Times New Roman" w:eastAsia="Times New Roman" w:hAnsi="Times New Roman" w:cs="Times New Roman"/>
+          <w:b/>
+          <w:bCs/>
+          <w:color w:val="4472C4" w:themeColor="accent5"/>
           <w:sz w:val="24"/>
           <w:szCs w:val="24"/>
         </w:rPr>
@@ -814,15 +822,17 @@
           <w:rFonts w:ascii="Times New Roman" w:eastAsia="Times New Roman" w:hAnsi="Times New Roman" w:cs="Times New Roman"/>
           <w:b/>
           <w:bCs/>
-          <w:sz w:val="24"/>
-          <w:szCs w:val="24"/>
-        </w:rPr>
-      </w:pPr>
-      <w:r>
-        <w:rPr>
-          <w:rFonts w:ascii="Times New Roman" w:eastAsia="Times New Roman" w:hAnsi="Times New Roman" w:cs="Times New Roman"/>
-          <w:b/>
-          <w:bCs/>
+          <w:color w:val="4472C4" w:themeColor="accent5"/>
+          <w:sz w:val="24"/>
+          <w:szCs w:val="24"/>
+        </w:rPr>
+      </w:pPr>
+      <w:r>
+        <w:rPr>
+          <w:rFonts w:ascii="Times New Roman" w:eastAsia="Times New Roman" w:hAnsi="Times New Roman" w:cs="Times New Roman"/>
+          <w:b/>
+          <w:bCs/>
+          <w:color w:val="4472C4" w:themeColor="accent5"/>
           <w:sz w:val="24"/>
           <w:szCs w:val="24"/>
         </w:rPr>
@@ -1128,7 +1138,18 @@
           <w:sz w:val="24"/>
           <w:szCs w:val="24"/>
         </w:rPr>
-        <w:t>5. Interpolation</w:t>
+        <w:t>5</w:t>
+      </w:r>
+      <w:r>
+        <w:rPr>
+          <w:rFonts w:ascii="Times New Roman" w:eastAsia="Times New Roman" w:hAnsi="Times New Roman" w:cs="Times New Roman"/>
+          <w:b/>
+          <w:bCs/>
+          <w:color w:val="FF0000"/>
+          <w:sz w:val="24"/>
+          <w:szCs w:val="24"/>
+        </w:rPr>
+        <w:t>. Interpolation</w:t>
       </w:r>
     </w:p>
     <w:p>
@@ -1148,7 +1169,17 @@
           <w:sz w:val="24"/>
           <w:szCs w:val="24"/>
         </w:rPr>
-        <w:t>Interpolation is the process of estimating values for locations where data is not available. Interpolation is commonly used in raster data to fill in gaps or create a smoother surface. However, interpolation can introduce errors and should be used with caution.</w:t>
+        <w:t>Interpolation is the process of estimating values for locations where data is not available. Interpolation is commonly use</w:t>
+      </w:r>
+      <w:bookmarkStart w:id="0" w:name="_GoBack"/>
+      <w:bookmarkEnd w:id="0"/>
+      <w:r>
+        <w:rPr>
+          <w:rFonts w:ascii="Times New Roman" w:eastAsia="Times New Roman" w:hAnsi="Times New Roman" w:cs="Times New Roman"/>
+          <w:sz w:val="24"/>
+          <w:szCs w:val="24"/>
+        </w:rPr>
+        <w:t>d in raster data to fill in gaps or create a smoother surface. However, interpolation can introduce errors and should be used with caution.</w:t>
       </w:r>
     </w:p>
     <w:p>
@@ -1527,15 +1558,17 @@
           <w:rFonts w:ascii="Times New Roman" w:eastAsia="Times New Roman" w:hAnsi="Times New Roman" w:cs="Times New Roman"/>
           <w:b/>
           <w:bCs/>
-          <w:sz w:val="24"/>
-          <w:szCs w:val="24"/>
-        </w:rPr>
-      </w:pPr>
-      <w:r>
-        <w:rPr>
-          <w:rFonts w:ascii="Times New Roman" w:eastAsia="Times New Roman" w:hAnsi="Times New Roman" w:cs="Times New Roman"/>
-          <w:b/>
-          <w:bCs/>
+          <w:color w:val="4472C4" w:themeColor="accent5"/>
+          <w:sz w:val="24"/>
+          <w:szCs w:val="24"/>
+        </w:rPr>
+      </w:pPr>
+      <w:r>
+        <w:rPr>
+          <w:rFonts w:ascii="Times New Roman" w:eastAsia="Times New Roman" w:hAnsi="Times New Roman" w:cs="Times New Roman"/>
+          <w:b/>
+          <w:bCs/>
+          <w:color w:val="4472C4" w:themeColor="accent5"/>
           <w:sz w:val="24"/>
           <w:szCs w:val="24"/>
         </w:rPr>
@@ -1940,6 +1973,7 @@
           <w:rFonts w:ascii="Times New Roman" w:eastAsia="Times New Roman" w:hAnsi="Times New Roman" w:cs="Times New Roman"/>
           <w:b/>
           <w:bCs/>
+          <w:color w:val="4472C4" w:themeColor="accent5"/>
           <w:sz w:val="24"/>
           <w:szCs w:val="24"/>
         </w:rPr>
@@ -2089,15 +2123,17 @@
           <w:rFonts w:ascii="Times New Roman" w:eastAsia="Times New Roman" w:hAnsi="Times New Roman" w:cs="Times New Roman"/>
           <w:b/>
           <w:bCs/>
-          <w:sz w:val="24"/>
-          <w:szCs w:val="24"/>
-        </w:rPr>
-      </w:pPr>
-      <w:r>
-        <w:rPr>
-          <w:rFonts w:ascii="Times New Roman" w:eastAsia="Times New Roman" w:hAnsi="Times New Roman" w:cs="Times New Roman"/>
-          <w:b/>
-          <w:bCs/>
+          <w:color w:val="4472C4" w:themeColor="accent5"/>
+          <w:sz w:val="24"/>
+          <w:szCs w:val="24"/>
+        </w:rPr>
+      </w:pPr>
+      <w:r>
+        <w:rPr>
+          <w:rFonts w:ascii="Times New Roman" w:eastAsia="Times New Roman" w:hAnsi="Times New Roman" w:cs="Times New Roman"/>
+          <w:b/>
+          <w:bCs/>
+          <w:color w:val="4472C4" w:themeColor="accent5"/>
           <w:sz w:val="24"/>
           <w:szCs w:val="24"/>
         </w:rPr>
@@ -2247,15 +2283,17 @@
           <w:rFonts w:ascii="Times New Roman" w:eastAsia="Times New Roman" w:hAnsi="Times New Roman" w:cs="Times New Roman"/>
           <w:b/>
           <w:bCs/>
-          <w:sz w:val="24"/>
-          <w:szCs w:val="24"/>
-        </w:rPr>
-      </w:pPr>
-      <w:r>
-        <w:rPr>
-          <w:rFonts w:ascii="Times New Roman" w:eastAsia="Times New Roman" w:hAnsi="Times New Roman" w:cs="Times New Roman"/>
-          <w:b/>
-          <w:bCs/>
+          <w:color w:val="4472C4" w:themeColor="accent5"/>
+          <w:sz w:val="24"/>
+          <w:szCs w:val="24"/>
+        </w:rPr>
+      </w:pPr>
+      <w:r>
+        <w:rPr>
+          <w:rFonts w:ascii="Times New Roman" w:eastAsia="Times New Roman" w:hAnsi="Times New Roman" w:cs="Times New Roman"/>
+          <w:b/>
+          <w:bCs/>
+          <w:color w:val="4472C4" w:themeColor="accent5"/>
           <w:sz w:val="24"/>
           <w:szCs w:val="24"/>
         </w:rPr>
@@ -2367,6 +2405,7 @@
           <w:rFonts w:ascii="Times New Roman" w:eastAsia="Times New Roman" w:hAnsi="Times New Roman" w:cs="Times New Roman"/>
           <w:b/>
           <w:bCs/>
+          <w:color w:val="4472C4" w:themeColor="accent5"/>
           <w:sz w:val="24"/>
           <w:szCs w:val="24"/>
         </w:rPr>
@@ -2381,15 +2420,17 @@
           <w:rFonts w:ascii="Times New Roman" w:eastAsia="Times New Roman" w:hAnsi="Times New Roman" w:cs="Times New Roman"/>
           <w:b/>
           <w:bCs/>
-          <w:sz w:val="24"/>
-          <w:szCs w:val="24"/>
-        </w:rPr>
-      </w:pPr>
-      <w:r>
-        <w:rPr>
-          <w:rFonts w:ascii="Times New Roman" w:eastAsia="Times New Roman" w:hAnsi="Times New Roman" w:cs="Times New Roman"/>
-          <w:b/>
-          <w:bCs/>
+          <w:color w:val="4472C4" w:themeColor="accent5"/>
+          <w:sz w:val="24"/>
+          <w:szCs w:val="24"/>
+        </w:rPr>
+      </w:pPr>
+      <w:r>
+        <w:rPr>
+          <w:rFonts w:ascii="Times New Roman" w:eastAsia="Times New Roman" w:hAnsi="Times New Roman" w:cs="Times New Roman"/>
+          <w:b/>
+          <w:bCs/>
+          <w:color w:val="4472C4" w:themeColor="accent5"/>
           <w:sz w:val="24"/>
           <w:szCs w:val="24"/>
         </w:rPr>
@@ -2901,15 +2942,17 @@
           <w:rFonts w:ascii="Times New Roman" w:eastAsia="Times New Roman" w:hAnsi="Times New Roman" w:cs="Times New Roman"/>
           <w:b/>
           <w:bCs/>
-          <w:sz w:val="24"/>
-          <w:szCs w:val="24"/>
-        </w:rPr>
-      </w:pPr>
-      <w:r>
-        <w:rPr>
-          <w:rFonts w:ascii="Times New Roman" w:eastAsia="Times New Roman" w:hAnsi="Times New Roman" w:cs="Times New Roman"/>
-          <w:b/>
-          <w:bCs/>
+          <w:color w:val="4472C4" w:themeColor="accent5"/>
+          <w:sz w:val="24"/>
+          <w:szCs w:val="24"/>
+        </w:rPr>
+      </w:pPr>
+      <w:r>
+        <w:rPr>
+          <w:rFonts w:ascii="Times New Roman" w:eastAsia="Times New Roman" w:hAnsi="Times New Roman" w:cs="Times New Roman"/>
+          <w:b/>
+          <w:bCs/>
+          <w:color w:val="4472C4" w:themeColor="accent5"/>
           <w:sz w:val="24"/>
           <w:szCs w:val="24"/>
         </w:rPr>
@@ -3248,32 +3291,8 @@
           <w:sz w:val="24"/>
           <w:szCs w:val="24"/>
         </w:rPr>
-        <w:t xml:space="preserve">Raster </w:t>
-      </w:r>
-      <w:proofErr w:type="spellStart"/>
-      <w:r>
-        <w:rPr>
-          <w:rFonts w:ascii="Times New Roman" w:eastAsia="Times New Roman" w:hAnsi="Times New Roman" w:cs="Times New Roman"/>
-          <w:b/>
-          <w:bCs/>
-          <w:sz w:val="24"/>
-          <w:szCs w:val="24"/>
-        </w:rPr>
-        <w:t>vs</w:t>
-      </w:r>
-      <w:proofErr w:type="spellEnd"/>
-      <w:r>
-        <w:rPr>
-          <w:rFonts w:ascii="Times New Roman" w:eastAsia="Times New Roman" w:hAnsi="Times New Roman" w:cs="Times New Roman"/>
-          <w:b/>
-          <w:bCs/>
-          <w:sz w:val="24"/>
-          <w:szCs w:val="24"/>
-        </w:rPr>
-        <w:t xml:space="preserve"> Vector i</w:t>
-      </w:r>
-      <w:bookmarkStart w:id="0" w:name="_GoBack"/>
-      <w:bookmarkEnd w:id="0"/>
+        <w:t>Raster vs Vector i</w:t>
+      </w:r>
       <w:r>
         <w:rPr>
           <w:rFonts w:ascii="Times New Roman" w:eastAsia="Times New Roman" w:hAnsi="Times New Roman" w:cs="Times New Roman"/>
@@ -4489,8 +4508,8 @@
 </file>
 
 <file path=word/numbering.xml><?xml version="1.0" encoding="utf-8"?>
-<w:numbering xmlns:wpc="http://schemas.microsoft.com/office/word/2010/wordprocessingCanvas" xmlns:mc="http://schemas.openxmlformats.org/markup-compatibility/2006" xmlns:o="urn:schemas-microsoft-com:office:office" xmlns:r="http://schemas.openxmlformats.org/officeDocument/2006/relationships" xmlns:m="http://schemas.openxmlformats.org/officeDocument/2006/math" xmlns:v="urn:schemas-microsoft-com:vml" xmlns:wp14="http://schemas.microsoft.com/office/word/2010/wordprocessingDrawing" xmlns:wp="http://schemas.openxmlformats.org/drawingml/2006/wordprocessingDrawing" xmlns:w10="urn:schemas-microsoft-com:office:word" xmlns:w="http://schemas.openxmlformats.org/wordprocessingml/2006/main" xmlns:w14="http://schemas.microsoft.com/office/word/2010/wordml" xmlns:w15="http://schemas.microsoft.com/office/word/2012/wordml" xmlns:wpg="http://schemas.microsoft.com/office/word/2010/wordprocessingGroup" xmlns:wpi="http://schemas.microsoft.com/office/word/2010/wordprocessingInk" xmlns:wne="http://schemas.microsoft.com/office/word/2006/wordml" xmlns:wps="http://schemas.microsoft.com/office/word/2010/wordprocessingShape" mc:Ignorable="w14 w15 wp14">
-  <w:abstractNum w:abstractNumId="0">
+<w:numbering xmlns:wpc="http://schemas.microsoft.com/office/word/2010/wordprocessingCanvas" xmlns:cx="http://schemas.microsoft.com/office/drawing/2014/chartex" xmlns:cx1="http://schemas.microsoft.com/office/drawing/2015/9/8/chartex" xmlns:mc="http://schemas.openxmlformats.org/markup-compatibility/2006" xmlns:o="urn:schemas-microsoft-com:office:office" xmlns:r="http://schemas.openxmlformats.org/officeDocument/2006/relationships" xmlns:m="http://schemas.openxmlformats.org/officeDocument/2006/math" xmlns:v="urn:schemas-microsoft-com:vml" xmlns:wp14="http://schemas.microsoft.com/office/word/2010/wordprocessingDrawing" xmlns:wp="http://schemas.openxmlformats.org/drawingml/2006/wordprocessingDrawing" xmlns:w10="urn:schemas-microsoft-com:office:word" xmlns:w="http://schemas.openxmlformats.org/wordprocessingml/2006/main" xmlns:w14="http://schemas.microsoft.com/office/word/2010/wordml" xmlns:w15="http://schemas.microsoft.com/office/word/2012/wordml" xmlns:w16se="http://schemas.microsoft.com/office/word/2015/wordml/symex" xmlns:wpg="http://schemas.microsoft.com/office/word/2010/wordprocessingGroup" xmlns:wpi="http://schemas.microsoft.com/office/word/2010/wordprocessingInk" xmlns:wne="http://schemas.microsoft.com/office/word/2006/wordml" xmlns:wps="http://schemas.microsoft.com/office/word/2010/wordprocessingShape" mc:Ignorable="w14 w15 w16se wp14">
+  <w:abstractNum w:abstractNumId="0" w15:restartNumberingAfterBreak="0">
     <w:nsid w:val="01F66142"/>
     <w:multiLevelType w:val="multilevel"/>
     <w:tmpl w:val="CFB84A80"/>
@@ -4639,7 +4658,7 @@
       </w:rPr>
     </w:lvl>
   </w:abstractNum>
-  <w:abstractNum w:abstractNumId="1">
+  <w:abstractNum w:abstractNumId="1" w15:restartNumberingAfterBreak="0">
     <w:nsid w:val="15935445"/>
     <w:multiLevelType w:val="multilevel"/>
     <w:tmpl w:val="28269E54"/>
@@ -4752,7 +4771,7 @@
       </w:pPr>
     </w:lvl>
   </w:abstractNum>
-  <w:abstractNum w:abstractNumId="2">
+  <w:abstractNum w:abstractNumId="2" w15:restartNumberingAfterBreak="0">
     <w:nsid w:val="170678DA"/>
     <w:multiLevelType w:val="hybridMultilevel"/>
     <w:tmpl w:val="3B7C79A2"/>
@@ -4841,7 +4860,7 @@
       </w:pPr>
     </w:lvl>
   </w:abstractNum>
-  <w:abstractNum w:abstractNumId="3">
+  <w:abstractNum w:abstractNumId="3" w15:restartNumberingAfterBreak="0">
     <w:nsid w:val="199224B5"/>
     <w:multiLevelType w:val="multilevel"/>
     <w:tmpl w:val="F2BA691E"/>
@@ -4954,7 +4973,7 @@
       </w:pPr>
     </w:lvl>
   </w:abstractNum>
-  <w:abstractNum w:abstractNumId="4">
+  <w:abstractNum w:abstractNumId="4" w15:restartNumberingAfterBreak="0">
     <w:nsid w:val="1F773CD9"/>
     <w:multiLevelType w:val="hybridMultilevel"/>
     <w:tmpl w:val="D108963A"/>
@@ -5043,7 +5062,7 @@
       </w:pPr>
     </w:lvl>
   </w:abstractNum>
-  <w:abstractNum w:abstractNumId="5">
+  <w:abstractNum w:abstractNumId="5" w15:restartNumberingAfterBreak="0">
     <w:nsid w:val="3788243B"/>
     <w:multiLevelType w:val="multilevel"/>
     <w:tmpl w:val="490CB98E"/>
@@ -5156,7 +5175,7 @@
       </w:pPr>
     </w:lvl>
   </w:abstractNum>
-  <w:abstractNum w:abstractNumId="6">
+  <w:abstractNum w:abstractNumId="6" w15:restartNumberingAfterBreak="0">
     <w:nsid w:val="4A9D2B9C"/>
     <w:multiLevelType w:val="multilevel"/>
     <w:tmpl w:val="57B88818"/>
@@ -5269,7 +5288,7 @@
       </w:pPr>
     </w:lvl>
   </w:abstractNum>
-  <w:abstractNum w:abstractNumId="7">
+  <w:abstractNum w:abstractNumId="7" w15:restartNumberingAfterBreak="0">
     <w:nsid w:val="510B4CA5"/>
     <w:multiLevelType w:val="hybridMultilevel"/>
     <w:tmpl w:val="F496CF1A"/>
@@ -5358,7 +5377,7 @@
       </w:pPr>
     </w:lvl>
   </w:abstractNum>
-  <w:abstractNum w:abstractNumId="8">
+  <w:abstractNum w:abstractNumId="8" w15:restartNumberingAfterBreak="0">
     <w:nsid w:val="5BF62C94"/>
     <w:multiLevelType w:val="multilevel"/>
     <w:tmpl w:val="EB98B3D2"/>
@@ -5471,7 +5490,7 @@
       </w:pPr>
     </w:lvl>
   </w:abstractNum>
-  <w:abstractNum w:abstractNumId="9">
+  <w:abstractNum w:abstractNumId="9" w15:restartNumberingAfterBreak="0">
     <w:nsid w:val="5D5B40A7"/>
     <w:multiLevelType w:val="multilevel"/>
     <w:tmpl w:val="EDFC60CC"/>
@@ -5620,7 +5639,7 @@
       </w:rPr>
     </w:lvl>
   </w:abstractNum>
-  <w:abstractNum w:abstractNumId="10">
+  <w:abstractNum w:abstractNumId="10" w15:restartNumberingAfterBreak="0">
     <w:nsid w:val="7E0C6253"/>
     <w:multiLevelType w:val="multilevel"/>
     <w:tmpl w:val="8FD8D1DE"/>
@@ -5770,7 +5789,7 @@
 </file>
 
 <file path=word/styles.xml><?xml version="1.0" encoding="utf-8"?>
-<w:styles xmlns:mc="http://schemas.openxmlformats.org/markup-compatibility/2006" xmlns:r="http://schemas.openxmlformats.org/officeDocument/2006/relationships" xmlns:w="http://schemas.openxmlformats.org/wordprocessingml/2006/main" xmlns:w14="http://schemas.microsoft.com/office/word/2010/wordml" xmlns:w15="http://schemas.microsoft.com/office/word/2012/wordml" mc:Ignorable="w14 w15">
+<w:styles xmlns:mc="http://schemas.openxmlformats.org/markup-compatibility/2006" xmlns:r="http://schemas.openxmlformats.org/officeDocument/2006/relationships" xmlns:w="http://schemas.openxmlformats.org/wordprocessingml/2006/main" xmlns:w14="http://schemas.microsoft.com/office/word/2010/wordml" xmlns:w15="http://schemas.microsoft.com/office/word/2012/wordml" xmlns:w16se="http://schemas.microsoft.com/office/word/2015/wordml/symex" mc:Ignorable="w14 w15 w16se">
   <w:docDefaults>
     <w:rPrDefault>
       <w:rPr>

</xml_diff>